<commit_message>
Initial commit from Create Next App
</commit_message>
<xml_diff>
--- a/public/agreement_v2.docx
+++ b/public/agreement_v2.docx
@@ -1312,13 +1312,7 @@
               <w:rPr>
                 <w:b/>
               </w:rPr>
-              <w:t>шістдесят тисяч грн. 00 коп.)</w:t>
-            </w:r>
-            <w:r>
-              <w:rPr>
-                <w:b/>
-              </w:rPr>
-              <w:t>,</w:t>
+              <w:t>шістдесят тисяч грн. 00 коп.),</w:t>
             </w:r>
             <w:r>
               <w:t xml:space="preserve"> які передаються</w:t>
@@ -7455,16 +7449,7 @@
                 <w:kern w:val="20"/>
                 <w:lang w:val="en-US"/>
               </w:rPr>
-              <w:t>{</w:t>
-            </w:r>
-            <w:r>
-              <w:rPr>
-                <w:rStyle w:val="apple-converted-space"/>
-                <w:caps/>
-                <w:kern w:val="20"/>
-                <w:lang w:val="en-US"/>
-              </w:rPr>
-              <w:t>surname} {name} {</w:t>
+              <w:t>{surname} {name} {</w:t>
             </w:r>
             <w:proofErr w:type="spellStart"/>
             <w:r>
@@ -9902,24 +9887,9 @@
           <w:bCs/>
           <w:lang w:val="en-US"/>
         </w:rPr>
-        <w:t>{surname} {name}</w:t>
-      </w:r>
-      <w:r>
-        <w:rPr>
-          <w:bCs/>
-          <w:lang w:val="en-US"/>
-        </w:rPr>
-        <w:t xml:space="preserve"> </w:t>
-      </w:r>
-      <w:r>
-        <w:rPr>
-          <w:bCs/>
-          <w:lang w:val="en-US"/>
-        </w:rPr>
-        <w:t>{</w:t>
+        <w:t>{surname} {name} {</w:t>
       </w:r>
       <w:proofErr w:type="spellStart"/>
-      <w:proofErr w:type="gramStart"/>
       <w:r>
         <w:rPr>
           <w:bCs/>
@@ -9933,9 +9903,8 @@
           <w:color w:val="auto"/>
           <w:lang w:val="en-US"/>
         </w:rPr>
-        <w:t xml:space="preserve"> }</w:t>
+        <w:t>}</w:t>
       </w:r>
-      <w:proofErr w:type="gramEnd"/>
       <w:r>
         <w:rPr>
           <w:color w:val="auto"/>
@@ -11228,7 +11197,6 @@
         <w:t>{surname} {name} {</w:t>
       </w:r>
       <w:proofErr w:type="spellStart"/>
-      <w:proofErr w:type="gramStart"/>
       <w:r>
         <w:rPr>
           <w:bCs/>
@@ -11242,9 +11210,8 @@
           <w:color w:val="auto"/>
           <w:lang w:val="en-US"/>
         </w:rPr>
-        <w:t xml:space="preserve"> }</w:t>
+        <w:t>}</w:t>
       </w:r>
-      <w:proofErr w:type="gramEnd"/>
       <w:r>
         <w:rPr>
           <w:color w:val="auto"/>
@@ -11986,7 +11953,6 @@
         <w:t>{surname} {name} {</w:t>
       </w:r>
       <w:proofErr w:type="spellStart"/>
-      <w:proofErr w:type="gramStart"/>
       <w:r>
         <w:rPr>
           <w:bCs/>
@@ -12000,9 +11966,8 @@
           <w:color w:val="auto"/>
           <w:lang w:val="en-US"/>
         </w:rPr>
-        <w:t xml:space="preserve"> }</w:t>
+        <w:t>}</w:t>
       </w:r>
-      <w:proofErr w:type="gramEnd"/>
       <w:r>
         <w:rPr>
           <w:color w:val="auto"/>
@@ -17126,7 +17091,6 @@
         <w:t>{surname} {name} {</w:t>
       </w:r>
       <w:proofErr w:type="spellStart"/>
-      <w:proofErr w:type="gramStart"/>
       <w:r>
         <w:rPr>
           <w:bCs/>
@@ -17140,9 +17104,8 @@
           <w:color w:val="auto"/>
           <w:lang w:val="en-US"/>
         </w:rPr>
-        <w:t xml:space="preserve"> }</w:t>
+        <w:t>}</w:t>
       </w:r>
-      <w:proofErr w:type="gramEnd"/>
       <w:r>
         <w:rPr>
           <w:color w:val="auto"/>
@@ -21406,19 +21369,26 @@
 </file>
 
 <file path=customXml/item1.xml><?xml version="1.0" encoding="utf-8"?>
-<b:Sources xmlns:b="http://schemas.openxmlformats.org/officeDocument/2006/bibliography" xmlns="http://schemas.openxmlformats.org/officeDocument/2006/bibliography" SelectedStyle="\APA.XSL" StyleName="APA"/>
+<p:properties xmlns:p="http://schemas.microsoft.com/office/2006/metadata/properties" xmlns:xsi="http://www.w3.org/2001/XMLSchema-instance" xmlns:pc="http://schemas.microsoft.com/office/infopath/2007/PartnerControls">
+  <documentManagement>
+    <TaxCatchAll xmlns="7fe0c02f-e200-4e53-b000-0b290a6dc2c2" xsi:nil="true"/>
+    <lcf76f155ced4ddcb4097134ff3c332f xmlns="683e007f-a334-4b74-beab-5a38b9618ed9">
+      <Terms xmlns="http://schemas.microsoft.com/office/infopath/2007/PartnerControls"/>
+    </lcf76f155ced4ddcb4097134ff3c332f>
+    <Kamran xmlns="683e007f-a334-4b74-beab-5a38b9618ed9" xsi:nil="true"/>
+    <_Flow_SignoffStatus xmlns="683e007f-a334-4b74-beab-5a38b9618ed9" xsi:nil="true"/>
+    <SharedWithUsers xmlns="7fe0c02f-e200-4e53-b000-0b290a6dc2c2">
+      <UserInfo>
+        <DisplayName>OLHA KORSHUK</DisplayName>
+        <AccountId>514</AccountId>
+        <AccountType/>
+      </UserInfo>
+    </SharedWithUsers>
+  </documentManagement>
+</p:properties>
 </file>
 
 <file path=customXml/item2.xml><?xml version="1.0" encoding="utf-8"?>
-<?mso-contentType ?>
-<FormTemplates xmlns="http://schemas.microsoft.com/sharepoint/v3/contenttype/forms">
-  <Display>DocumentLibraryForm</Display>
-  <Edit>DocumentLibraryForm</Edit>
-  <New>DocumentLibraryForm</New>
-</FormTemplates>
-</file>
-
-<file path=customXml/item3.xml><?xml version="1.0" encoding="utf-8"?>
 <ct:contentTypeSchema xmlns:ct="http://schemas.microsoft.com/office/2006/metadata/contentType" xmlns:ma="http://schemas.microsoft.com/office/2006/metadata/properties/metaAttributes" ct:_="" ma:_="" ma:contentTypeName="Dokument" ma:contentTypeID="0x010100D922F6E86DAA0A4C9B6503EECD875C0E" ma:contentTypeVersion="19" ma:contentTypeDescription="Ein neues Dokument erstellen." ma:contentTypeScope="" ma:versionID="db0450ff866719483602f626b262efcd">
   <xsd:schema xmlns:xsd="http://www.w3.org/2001/XMLSchema" xmlns:xs="http://www.w3.org/2001/XMLSchema" xmlns:p="http://schemas.microsoft.com/office/2006/metadata/properties" xmlns:ns2="683e007f-a334-4b74-beab-5a38b9618ed9" xmlns:ns3="7fe0c02f-e200-4e53-b000-0b290a6dc2c2" targetNamespace="http://schemas.microsoft.com/office/2006/metadata/properties" ma:root="true" ma:fieldsID="1fecd5adb3e4c4fb7d6cb7ebd300b504" ns2:_="" ns3:_="">
     <xsd:import namespace="683e007f-a334-4b74-beab-5a38b9618ed9"/>
@@ -21679,43 +21649,31 @@
 </ct:contentTypeSchema>
 </file>
 
+<file path=customXml/item3.xml><?xml version="1.0" encoding="utf-8"?>
+<?mso-contentType ?>
+<FormTemplates xmlns="http://schemas.microsoft.com/sharepoint/v3/contenttype/forms">
+  <Display>DocumentLibraryForm</Display>
+  <Edit>DocumentLibraryForm</Edit>
+  <New>DocumentLibraryForm</New>
+</FormTemplates>
+</file>
+
 <file path=customXml/item4.xml><?xml version="1.0" encoding="utf-8"?>
-<p:properties xmlns:p="http://schemas.microsoft.com/office/2006/metadata/properties" xmlns:xsi="http://www.w3.org/2001/XMLSchema-instance" xmlns:pc="http://schemas.microsoft.com/office/infopath/2007/PartnerControls">
-  <documentManagement>
-    <TaxCatchAll xmlns="7fe0c02f-e200-4e53-b000-0b290a6dc2c2" xsi:nil="true"/>
-    <lcf76f155ced4ddcb4097134ff3c332f xmlns="683e007f-a334-4b74-beab-5a38b9618ed9">
-      <Terms xmlns="http://schemas.microsoft.com/office/infopath/2007/PartnerControls"/>
-    </lcf76f155ced4ddcb4097134ff3c332f>
-    <Kamran xmlns="683e007f-a334-4b74-beab-5a38b9618ed9" xsi:nil="true"/>
-    <_Flow_SignoffStatus xmlns="683e007f-a334-4b74-beab-5a38b9618ed9" xsi:nil="true"/>
-    <SharedWithUsers xmlns="7fe0c02f-e200-4e53-b000-0b290a6dc2c2">
-      <UserInfo>
-        <DisplayName>OLHA KORSHUK</DisplayName>
-        <AccountId>514</AccountId>
-        <AccountType/>
-      </UserInfo>
-    </SharedWithUsers>
-  </documentManagement>
-</p:properties>
+<b:Sources xmlns:b="http://schemas.openxmlformats.org/officeDocument/2006/bibliography" xmlns="http://schemas.openxmlformats.org/officeDocument/2006/bibliography" SelectedStyle="\APA.XSL" StyleName="APA"/>
 </file>
 
 <file path=customXml/itemProps1.xml><?xml version="1.0" encoding="utf-8"?>
-<ds:datastoreItem xmlns:ds="http://schemas.openxmlformats.org/officeDocument/2006/customXml" ds:itemID="{EA8DA1D7-825E-42AF-A4C4-81B224697C41}">
+<ds:datastoreItem xmlns:ds="http://schemas.openxmlformats.org/officeDocument/2006/customXml" ds:itemID="{C5C75A85-800C-43D6-8B1B-61FF99B7298B}">
   <ds:schemaRefs>
-    <ds:schemaRef ds:uri="http://schemas.openxmlformats.org/officeDocument/2006/bibliography"/>
+    <ds:schemaRef ds:uri="http://schemas.microsoft.com/office/2006/metadata/properties"/>
+    <ds:schemaRef ds:uri="http://schemas.microsoft.com/office/infopath/2007/PartnerControls"/>
+    <ds:schemaRef ds:uri="7fe0c02f-e200-4e53-b000-0b290a6dc2c2"/>
+    <ds:schemaRef ds:uri="683e007f-a334-4b74-beab-5a38b9618ed9"/>
   </ds:schemaRefs>
 </ds:datastoreItem>
 </file>
 
 <file path=customXml/itemProps2.xml><?xml version="1.0" encoding="utf-8"?>
-<ds:datastoreItem xmlns:ds="http://schemas.openxmlformats.org/officeDocument/2006/customXml" ds:itemID="{0164FF41-83FE-49F0-A412-225CF529E3CC}">
-  <ds:schemaRefs>
-    <ds:schemaRef ds:uri="http://schemas.microsoft.com/sharepoint/v3/contenttype/forms"/>
-  </ds:schemaRefs>
-</ds:datastoreItem>
-</file>
-
-<file path=customXml/itemProps3.xml><?xml version="1.0" encoding="utf-8"?>
 <ds:datastoreItem xmlns:ds="http://schemas.openxmlformats.org/officeDocument/2006/customXml" ds:itemID="{F5F39B7D-143C-4A4F-BD95-2C2EF02DF182}">
   <ds:schemaRefs>
     <ds:schemaRef ds:uri="http://schemas.microsoft.com/office/2006/metadata/contentType"/>
@@ -21734,13 +21692,18 @@
 </ds:datastoreItem>
 </file>
 
+<file path=customXml/itemProps3.xml><?xml version="1.0" encoding="utf-8"?>
+<ds:datastoreItem xmlns:ds="http://schemas.openxmlformats.org/officeDocument/2006/customXml" ds:itemID="{0164FF41-83FE-49F0-A412-225CF529E3CC}">
+  <ds:schemaRefs>
+    <ds:schemaRef ds:uri="http://schemas.microsoft.com/sharepoint/v3/contenttype/forms"/>
+  </ds:schemaRefs>
+</ds:datastoreItem>
+</file>
+
 <file path=customXml/itemProps4.xml><?xml version="1.0" encoding="utf-8"?>
-<ds:datastoreItem xmlns:ds="http://schemas.openxmlformats.org/officeDocument/2006/customXml" ds:itemID="{C5C75A85-800C-43D6-8B1B-61FF99B7298B}">
+<ds:datastoreItem xmlns:ds="http://schemas.openxmlformats.org/officeDocument/2006/customXml" ds:itemID="{EA8DA1D7-825E-42AF-A4C4-81B224697C41}">
   <ds:schemaRefs>
-    <ds:schemaRef ds:uri="http://schemas.microsoft.com/office/2006/metadata/properties"/>
-    <ds:schemaRef ds:uri="http://schemas.microsoft.com/office/infopath/2007/PartnerControls"/>
-    <ds:schemaRef ds:uri="7fe0c02f-e200-4e53-b000-0b290a6dc2c2"/>
-    <ds:schemaRef ds:uri="683e007f-a334-4b74-beab-5a38b9618ed9"/>
+    <ds:schemaRef ds:uri="http://schemas.openxmlformats.org/officeDocument/2006/bibliography"/>
   </ds:schemaRefs>
 </ds:datastoreItem>
 </file>
</xml_diff>